<commit_message>
📝 docs: update PhD application document
- Update 2025 PhD application Word document with latest content
</commit_message>
<xml_diff>
--- a/apply/2025-向嘉豪-博士申请书-10-30.docx
+++ b/apply/2025-向嘉豪-博士申请书-10-30.docx
@@ -132,6 +132,22 @@
         <w:gridCol w:w="9860"/>
       </w:tblGrid>
       <w:tr>
+        <w:tblPrEx>
+          <w:tblBorders>
+            <w:top w:val="none" w:color="000000" w:sz="2" w:space="0"/>
+            <w:left w:val="none" w:color="000000" w:sz="2" w:space="0"/>
+            <w:bottom w:val="none" w:color="000000" w:sz="2" w:space="0"/>
+            <w:right w:val="none" w:color="000000" w:sz="2" w:space="0"/>
+            <w:insideH w:val="none" w:color="000000" w:sz="2" w:space="0"/>
+            <w:insideV w:val="none" w:color="000000" w:sz="2" w:space="0"/>
+          </w:tblBorders>
+          <w:tblCellMar>
+            <w:top w:w="0" w:type="dxa"/>
+            <w:left w:w="0" w:type="dxa"/>
+            <w:bottom w:w="0" w:type="dxa"/>
+            <w:right w:w="0" w:type="dxa"/>
+          </w:tblCellMar>
+        </w:tblPrEx>
         <w:trPr>
           <w:trHeight w:val="3295" w:hRule="atLeast"/>
         </w:trPr>
@@ -1622,7 +1638,7 @@
         <w:spacing w:before="100" w:line="250" w:lineRule="auto"/>
         <w:ind w:left="909" w:right="1104" w:firstLine="17"/>
         <w:rPr>
-          <w:rFonts w:ascii="Times New Roman" w:hAnsi="Times New Roman" w:cs="Times New Roman"/>
+          <w:rFonts w:hint="default" w:ascii="Times New Roman" w:hAnsi="Times New Roman" w:cs="Times New Roman"/>
           <w:color w:val="000000"/>
           <w:kern w:val="0"/>
           <w:sz w:val="24"/>
@@ -1707,7 +1723,7 @@
           <w:szCs w:val="24"/>
           <w:lang w:val="en-US" w:eastAsia="zh-CN" w:bidi="ar"/>
         </w:rPr>
-        <w:t>Processors. (</w:t>
+        <w:t xml:space="preserve">Processors. </w:t>
       </w:r>
       <w:r>
         <w:rPr>
@@ -1731,51 +1747,128 @@
           <w:szCs w:val="24"/>
           <w:lang w:val="en-US" w:eastAsia="zh-CN" w:bidi="ar"/>
         </w:rPr>
-        <w:t xml:space="preserve">, CCF-A, </w:t>
-      </w:r>
-      <w:r>
-        <w:rPr>
-          <w:rFonts w:hint="eastAsia" w:ascii="Times New Roman" w:hAnsi="Times New Roman" w:cs="Times New Roman"/>
-          <w:color w:val="000000"/>
-          <w:kern w:val="0"/>
-          <w:sz w:val="24"/>
-          <w:szCs w:val="24"/>
-          <w:lang w:val="en-US" w:eastAsia="zh-CN" w:bidi="ar"/>
-        </w:rPr>
-        <w:t>二</w:t>
-      </w:r>
-      <w:r>
-        <w:rPr>
-          <w:rFonts w:ascii="kaiti sc" w:hAnsi="kaiti sc" w:eastAsia="kaiti sc" w:cs="kaiti sc"/>
-          <w:color w:val="000000"/>
-          <w:kern w:val="0"/>
-          <w:sz w:val="24"/>
-          <w:szCs w:val="24"/>
-          <w:lang w:val="en-US" w:eastAsia="zh-CN" w:bidi="ar"/>
-        </w:rPr>
-        <w:t>审</w:t>
-      </w:r>
-      <w:r>
-        <w:rPr>
-          <w:rFonts w:hint="eastAsia" w:ascii="kaiti sc" w:hAnsi="kaiti sc" w:eastAsia="kaiti sc" w:cs="kaiti sc"/>
-          <w:color w:val="000000"/>
-          <w:kern w:val="0"/>
-          <w:sz w:val="24"/>
-          <w:szCs w:val="24"/>
-          <w:lang w:val="en-US" w:eastAsia="zh-CN" w:bidi="ar"/>
-        </w:rPr>
-        <w:t>小修已返稿</w:t>
-      </w:r>
-      <w:r>
-        <w:rPr>
-          <w:rFonts w:ascii="Times New Roman" w:hAnsi="Times New Roman" w:cs="Times New Roman"/>
-          <w:color w:val="000000"/>
-          <w:kern w:val="0"/>
-          <w:sz w:val="24"/>
-          <w:szCs w:val="24"/>
-          <w:lang w:val="en-US" w:eastAsia="zh-CN" w:bidi="ar"/>
-        </w:rPr>
-        <w:t>)</w:t>
+        <w:t>,</w:t>
+      </w:r>
+      <w:r>
+        <w:rPr>
+          <w:rFonts w:hint="default" w:ascii="Times New Roman" w:hAnsi="Times New Roman" w:cs="Times New Roman"/>
+          <w:color w:val="000000"/>
+          <w:kern w:val="0"/>
+          <w:sz w:val="24"/>
+          <w:szCs w:val="24"/>
+          <w:lang w:val="en-US" w:eastAsia="zh-CN" w:bidi="ar"/>
+        </w:rPr>
+        <w:t xml:space="preserve"> 2025-12</w:t>
+      </w:r>
+      <w:r>
+        <w:rPr>
+          <w:rFonts w:ascii="Times New Roman" w:hAnsi="Times New Roman" w:cs="Times New Roman"/>
+          <w:color w:val="000000"/>
+          <w:kern w:val="0"/>
+          <w:sz w:val="24"/>
+          <w:szCs w:val="24"/>
+          <w:lang w:val="en-US" w:eastAsia="zh-CN" w:bidi="ar"/>
+        </w:rPr>
+        <w:t xml:space="preserve"> </w:t>
+      </w:r>
+      <w:r>
+        <w:rPr>
+          <w:rFonts w:hint="default" w:ascii="Times New Roman" w:hAnsi="Times New Roman" w:cs="Times New Roman"/>
+          <w:color w:val="000000"/>
+          <w:kern w:val="0"/>
+          <w:sz w:val="24"/>
+          <w:szCs w:val="24"/>
+          <w:lang w:val="en-US" w:eastAsia="zh-CN" w:bidi="ar"/>
+        </w:rPr>
+        <w:t>(</w:t>
+      </w:r>
+      <w:r>
+        <w:rPr>
+          <w:rFonts w:ascii="Times New Roman" w:hAnsi="Times New Roman" w:cs="Times New Roman"/>
+          <w:color w:val="000000"/>
+          <w:kern w:val="0"/>
+          <w:sz w:val="24"/>
+          <w:szCs w:val="24"/>
+          <w:lang w:val="en-US" w:eastAsia="zh-CN" w:bidi="ar"/>
+        </w:rPr>
+        <w:t>CCF-A</w:t>
+      </w:r>
+      <w:r>
+        <w:rPr>
+          <w:rFonts w:hint="default" w:ascii="Times New Roman" w:hAnsi="Times New Roman" w:cs="Times New Roman"/>
+          <w:color w:val="000000"/>
+          <w:kern w:val="0"/>
+          <w:sz w:val="24"/>
+          <w:szCs w:val="24"/>
+          <w:lang w:val="en-US" w:eastAsia="zh-CN" w:bidi="ar"/>
+        </w:rPr>
+        <w:t xml:space="preserve">). </w:t>
+      </w:r>
+      <w:r>
+        <w:rPr>
+          <w:rFonts w:hint="default" w:ascii="Times New Roman" w:hAnsi="Times New Roman" w:eastAsia="Arial" w:cs="Times New Roman"/>
+          <w:color w:val="000000"/>
+          <w:kern w:val="0"/>
+          <w:sz w:val="24"/>
+          <w:szCs w:val="24"/>
+          <w:lang w:val="en-US" w:eastAsia="zh-CN" w:bidi="ar"/>
+        </w:rPr>
+        <w:fldChar w:fldCharType="begin"/>
+      </w:r>
+      <w:r>
+        <w:rPr>
+          <w:rFonts w:hint="default" w:ascii="Times New Roman" w:hAnsi="Times New Roman" w:eastAsia="Arial" w:cs="Times New Roman"/>
+          <w:color w:val="000000"/>
+          <w:kern w:val="0"/>
+          <w:sz w:val="24"/>
+          <w:szCs w:val="24"/>
+          <w:lang w:val="en-US" w:eastAsia="zh-CN" w:bidi="ar"/>
+        </w:rPr>
+        <w:instrText xml:space="preserve"> HYPERLINK "https://doi.org/" </w:instrText>
+      </w:r>
+      <w:r>
+        <w:rPr>
+          <w:rFonts w:hint="default" w:ascii="Times New Roman" w:hAnsi="Times New Roman" w:eastAsia="Arial" w:cs="Times New Roman"/>
+          <w:color w:val="000000"/>
+          <w:kern w:val="0"/>
+          <w:sz w:val="24"/>
+          <w:szCs w:val="24"/>
+          <w:lang w:val="en-US" w:eastAsia="zh-CN" w:bidi="ar"/>
+        </w:rPr>
+        <w:fldChar w:fldCharType="separate"/>
+      </w:r>
+      <w:r>
+        <w:rPr>
+          <w:rFonts w:hint="default" w:ascii="Times New Roman" w:hAnsi="Times New Roman" w:eastAsia="Arial" w:cs="Times New Roman"/>
+          <w:color w:val="000000"/>
+          <w:kern w:val="0"/>
+          <w:sz w:val="24"/>
+          <w:szCs w:val="24"/>
+          <w:lang w:val="en-US" w:eastAsia="zh-CN" w:bidi="ar"/>
+        </w:rPr>
+        <w:t>https://doi.org/</w:t>
+      </w:r>
+      <w:r>
+        <w:rPr>
+          <w:rFonts w:hint="default" w:ascii="Times New Roman" w:hAnsi="Times New Roman" w:eastAsia="Arial" w:cs="Times New Roman"/>
+          <w:color w:val="000000"/>
+          <w:kern w:val="0"/>
+          <w:sz w:val="24"/>
+          <w:szCs w:val="24"/>
+          <w:lang w:val="en-US" w:eastAsia="zh-CN" w:bidi="ar"/>
+        </w:rPr>
+        <w:fldChar w:fldCharType="end"/>
+      </w:r>
+      <w:r>
+        <w:rPr>
+          <w:rFonts w:hint="default" w:ascii="Times New Roman" w:hAnsi="Times New Roman" w:cs="Times New Roman"/>
+          <w:color w:val="000000"/>
+          <w:kern w:val="0"/>
+          <w:sz w:val="24"/>
+          <w:szCs w:val="24"/>
+          <w:lang w:val="en-US" w:eastAsia="zh-CN" w:bidi="ar"/>
+        </w:rPr>
+        <w:t>10.1109/TC.2025.3642221.</w:t>
       </w:r>
       <w:bookmarkStart w:id="0" w:name="_GoBack"/>
       <w:bookmarkEnd w:id="0"/>

</xml_diff>